<commit_message>
Aktualizacja programu desktopowego i skryptów matlabowych
</commit_message>
<xml_diff>
--- a/Praca/PracaDyplomowa_179991.docx
+++ b/Praca/PracaDyplomowa_179991.docx
@@ -19,51 +19,98 @@
     </w:p>
     <w:p>
       <w:r>
-        <w:t xml:space="preserve">W niniejszym projekcie dyplomowym przedstawiono opracowanie i realizację układu </w:t>
-      </w:r>
-      <w:r>
-        <w:t xml:space="preserve">laboratoryjnego, </w:t>
-      </w:r>
-      <w:r>
-        <w:t xml:space="preserve">którego celem jest dokładne wyznaczenie wartości pojemności czujników pojemnościowych m.in. </w:t>
-      </w:r>
-      <w:r>
-        <w:t>sensora</w:t>
-      </w:r>
-      <w:r>
-        <w:t xml:space="preserve"> wilgotności względnej.</w:t>
-      </w:r>
-      <w:r>
-        <w:t xml:space="preserve"> Metoda pomiaru odbywa </w:t>
-      </w:r>
-      <w:r>
-        <w:br/>
-      </w:r>
-      <w:r>
-        <w:t xml:space="preserve">się w dziedzinie czasu i opiera się na uniwersalnym interfejsie czujnik-mikrokontroler </w:t>
-      </w:r>
-      <w:r>
-        <w:br/>
+        <w:t xml:space="preserve">W niniejszym projekcie dyplomowym </w:t>
+      </w:r>
+      <w:r>
+        <w:t>opracowano</w:t>
+      </w:r>
+      <w:r>
+        <w:t xml:space="preserve"> i </w:t>
+      </w:r>
+      <w:r>
+        <w:t>zrealizowano układ laboratoryjny</w:t>
+      </w:r>
+      <w:r>
+        <w:t xml:space="preserve">, </w:t>
+      </w:r>
+      <w:r>
+        <w:t xml:space="preserve">którego celem jest dokładne wyznaczenie </w:t>
+      </w:r>
+      <w:r>
+        <w:t>wilgotności względnej przy zastosowaniu czujnika pojemnościowego</w:t>
+      </w:r>
+      <w:r>
+        <w:t>.</w:t>
+      </w:r>
+      <w:r>
+        <w:t xml:space="preserve"> Metoda pomiaru odbywa się w dziedzinie czasu i opiera się na uniwersalnym interfejsie </w:t>
+      </w:r>
+      <w:r>
+        <w:t xml:space="preserve">sprzętowym </w:t>
       </w:r>
       <w:r>
         <w:t>dla mikrokontrolerów z wewnętrznym układem przechwytywania zdarzenia.</w:t>
       </w:r>
       <w:r>
-        <w:t xml:space="preserve"> Układ pomiarowy bazuje na precyzyjnych komparatorach, z zapewnieniem dokładnych napięć odniesienia.</w:t>
-      </w:r>
-    </w:p>
-    <w:p>
-      <w:r>
-        <w:t>Opracowano i przetestowano prototyp kompletnego rozwiązania kompaktowego, pojemnościowego, inteligentnego czujnika opartego na 8-bitowym mikrokontrolerze ATMega32U4.</w:t>
-      </w:r>
-      <w:r>
-        <w:t xml:space="preserve"> Przeanalizowano maksymalną możliwą niedokładność pojemności pośrednio mierzalnej, a także przeprowadzono badania eksperymentalne. Wyniki potwierdziły, </w:t>
-      </w:r>
-      <w:r>
-        <w:br/>
-      </w:r>
-      <w:r>
-        <w:t xml:space="preserve">że względne błędy wyznaczenia wartości dla sensora pojemnościowego są mniejsze niż ……%, co odpowiada dokładności pomiaru pojemności mniejszej niż 0,1 pF dla zakresu mierzonych wartości pojemności od 100 pF do </w:t>
+        <w:t xml:space="preserve"> Układ pomiarowy bazuje na precyzyjnych komparatorach, z zapewnieniem dokładnych napięć </w:t>
+      </w:r>
+      <w:r>
+        <w:t>referencyjnych</w:t>
+      </w:r>
+      <w:r>
+        <w:t>.</w:t>
+      </w:r>
+    </w:p>
+    <w:p>
+      <w:r>
+        <w:t>Opracowano i przetestowano prototyp kompletnego rozwiązani</w:t>
+      </w:r>
+      <w:r>
+        <w:t>a kompaktowego, pojemnościowego</w:t>
+      </w:r>
+      <w:r>
+        <w:t xml:space="preserve"> </w:t>
+      </w:r>
+      <w:r>
+        <w:t>układu pomiarowego</w:t>
+      </w:r>
+      <w:r>
+        <w:t xml:space="preserve"> opartego na 8-bitowym mikrokontrolerze ATMega32U4.</w:t>
+      </w:r>
+      <w:r>
+        <w:t xml:space="preserve"> Przeanalizowano maksymalną możliwą niedokładność pojemności pośrednio mierzalnej, a także przeprowadzono badania eksperymentalne. Wyniki potwierdziły, że</w:t>
+      </w:r>
+      <w:r>
+        <w:t xml:space="preserve"> maksymalny</w:t>
+      </w:r>
+      <w:r>
+        <w:t xml:space="preserve"> </w:t>
+      </w:r>
+      <w:r>
+        <w:t>błąd względny</w:t>
+      </w:r>
+      <w:r>
+        <w:t xml:space="preserve"> wyznaczenia wartości dla sensora pojemnościowego </w:t>
+      </w:r>
+      <w:r>
+        <w:t>wyniósł</w:t>
+      </w:r>
+      <w:bookmarkStart w:id="0" w:name="_GoBack"/>
+      <w:bookmarkEnd w:id="0"/>
+      <w:r>
+        <w:t xml:space="preserve"> około</w:t>
+      </w:r>
+      <w:r>
+        <w:t xml:space="preserve"> </w:t>
+      </w:r>
+      <w:r>
+        <w:t>2</w:t>
+      </w:r>
+      <w:r>
+        <w:t xml:space="preserve"> </w:t>
+      </w:r>
+      <w:r>
+        <w:t xml:space="preserve">%, co odpowiada dokładności pomiaru pojemności mniejszej niż 0,1 pF dla zakresu mierzonych wartości pojemności od 100 pF do </w:t>
       </w:r>
       <w:r>
         <w:t>300</w:t>
@@ -119,7 +166,22 @@
         <w:ind w:firstLine="0"/>
       </w:pPr>
       <w:r>
-        <w:t>czujnik, układ laboratoryjny, mikrokontroler, układ przechwytywania, pojemność, ATMega32U4</w:t>
+        <w:t>czujnik, układ laboratoryjny, mikrokontroler, układ przechwytywania, pojemność,</w:t>
+      </w:r>
+      <w:r>
+        <w:t xml:space="preserve"> </w:t>
+      </w:r>
+      <w:r>
+        <w:t>wilgotność względna</w:t>
+      </w:r>
+      <w:r>
+        <w:t>,</w:t>
+      </w:r>
+      <w:r>
+        <w:t xml:space="preserve"> ATMega32U4</w:t>
+      </w:r>
+      <w:r>
+        <w:t>, HS1101</w:t>
       </w:r>
     </w:p>
     <w:p>
@@ -202,7 +264,6 @@
         </w:numPr>
       </w:pPr>
       <w:r>
-        <w:lastRenderedPageBreak/>
         <w:t>ABSTRACT</w:t>
       </w:r>
     </w:p>
@@ -311,7 +372,6 @@
         </w:numPr>
       </w:pPr>
       <w:r>
-        <w:lastRenderedPageBreak/>
         <w:t>wykaz ważniejszych oznaczeń i skrótów</w:t>
       </w:r>
     </w:p>
@@ -652,7 +712,6 @@
         </w:numPr>
       </w:pPr>
       <w:r>
-        <w:lastRenderedPageBreak/>
         <w:t>Wstęp i cel pracy</w:t>
       </w:r>
     </w:p>
@@ -667,12 +726,7 @@
         <w:t>Na rynku istnieje duża grupa tego typu czujników, które służą do pomiaru wilgotności, ciśnienia, pozycji, siły czy stężenia dwutlenku węgla.</w:t>
       </w:r>
       <w:r>
-        <w:t xml:space="preserve"> Powyższe cechy są przyczyną dużego popytu</w:t>
-      </w:r>
-      <w:bookmarkStart w:id="0" w:name="_GoBack"/>
-      <w:bookmarkEnd w:id="0"/>
-      <w:r>
-        <w:t>, w celu sterowania</w:t>
+        <w:t xml:space="preserve"> Powyższe cechy są przyczyną dużego popytu, w celu sterowania</w:t>
       </w:r>
       <w:r>
         <w:t xml:space="preserve"> i monitorowania w czasie rzeczywistym</w:t>
@@ -841,7 +895,7 @@
           <w:rPr>
             <w:noProof/>
           </w:rPr>
-          <w:t>6</w:t>
+          <w:t>3</w:t>
         </w:r>
         <w:r>
           <w:fldChar w:fldCharType="end"/>
@@ -947,9 +1001,6 @@
   <w:sdt>
     <w:sdtPr>
       <w:id w:val="968752352"/>
-      <w:placeholder>
-        <w:docPart w:val="96BC4542F829471C8B2108258FBA40C6"/>
-      </w:placeholder>
       <w:temporary/>
       <w:showingPlcHdr/>
     </w:sdtPr>
@@ -3224,495 +3275,6 @@
     </w:rPr>
   </w:style>
 </w:styles>
-</file>
-
-<file path=word/glossary/document.xml><?xml version="1.0" encoding="utf-8"?>
-<w:glossaryDocument xmlns:wpc="http://schemas.microsoft.com/office/word/2010/wordprocessingCanvas" xmlns:mc="http://schemas.openxmlformats.org/markup-compatibility/2006" xmlns:o="urn:schemas-microsoft-com:office:office" xmlns:r="http://schemas.openxmlformats.org/officeDocument/2006/relationships" xmlns:m="http://schemas.openxmlformats.org/officeDocument/2006/math" xmlns:v="urn:schemas-microsoft-com:vml" xmlns:wp14="http://schemas.microsoft.com/office/word/2010/wordprocessingDrawing" xmlns:wp="http://schemas.openxmlformats.org/drawingml/2006/wordprocessingDrawing" xmlns:w10="urn:schemas-microsoft-com:office:word" xmlns:w="http://schemas.openxmlformats.org/wordprocessingml/2006/main" xmlns:w14="http://schemas.microsoft.com/office/word/2010/wordml" xmlns:wpg="http://schemas.microsoft.com/office/word/2010/wordprocessingGroup" xmlns:wpi="http://schemas.microsoft.com/office/word/2010/wordprocessingInk" xmlns:wne="http://schemas.microsoft.com/office/word/2006/wordml" xmlns:wps="http://schemas.microsoft.com/office/word/2010/wordprocessingShape" mc:Ignorable="w14 wp14"/>
-</file>
-
-<file path=word/glossary/fontTable.xml><?xml version="1.0" encoding="utf-8"?>
-<w:fonts xmlns:mc="http://schemas.openxmlformats.org/markup-compatibility/2006" xmlns:r="http://schemas.openxmlformats.org/officeDocument/2006/relationships" xmlns:w="http://schemas.openxmlformats.org/wordprocessingml/2006/main" xmlns:w14="http://schemas.microsoft.com/office/word/2010/wordml" mc:Ignorable="w14">
-  <w:font w:name="Times New Roman">
-    <w:panose1 w:val="02020603050405020304"/>
-    <w:charset w:val="EE"/>
-    <w:family w:val="roman"/>
-    <w:pitch w:val="variable"/>
-    <w:sig w:usb0="E0002EFF" w:usb1="C0007843" w:usb2="00000009" w:usb3="00000000" w:csb0="000001FF" w:csb1="00000000"/>
-  </w:font>
-  <w:font w:name="Calibri">
-    <w:panose1 w:val="020F0502020204030204"/>
-    <w:charset w:val="EE"/>
-    <w:family w:val="swiss"/>
-    <w:pitch w:val="variable"/>
-    <w:sig w:usb0="E00002FF" w:usb1="4000ACFF" w:usb2="00000001" w:usb3="00000000" w:csb0="0000019F" w:csb1="00000000"/>
-  </w:font>
-  <w:font w:name="Arial">
-    <w:panose1 w:val="020B0604020202020204"/>
-    <w:charset w:val="EE"/>
-    <w:family w:val="swiss"/>
-    <w:pitch w:val="variable"/>
-    <w:sig w:usb0="E0002AFF" w:usb1="C0007843" w:usb2="00000009" w:usb3="00000000" w:csb0="000001FF" w:csb1="00000000"/>
-  </w:font>
-  <w:font w:name="Cambria">
-    <w:panose1 w:val="02040503050406030204"/>
-    <w:charset w:val="EE"/>
-    <w:family w:val="roman"/>
-    <w:pitch w:val="variable"/>
-    <w:sig w:usb0="E00002FF" w:usb1="400004FF" w:usb2="00000000" w:usb3="00000000" w:csb0="0000019F" w:csb1="00000000"/>
-  </w:font>
-  <w:font w:name="Tahoma">
-    <w:panose1 w:val="020B0604030504040204"/>
-    <w:charset w:val="00"/>
-    <w:family w:val="swiss"/>
-    <w:notTrueType/>
-    <w:pitch w:val="variable"/>
-    <w:sig w:usb0="00000003" w:usb1="00000000" w:usb2="00000000" w:usb3="00000000" w:csb0="00000001" w:csb1="00000000"/>
-  </w:font>
-</w:fonts>
-</file>
-
-<file path=word/glossary/settings.xml><?xml version="1.0" encoding="utf-8"?>
-<w:settings xmlns:mc="http://schemas.openxmlformats.org/markup-compatibility/2006" xmlns:o="urn:schemas-microsoft-com:office:office" xmlns:r="http://schemas.openxmlformats.org/officeDocument/2006/relationships" xmlns:m="http://schemas.openxmlformats.org/officeDocument/2006/math" xmlns:v="urn:schemas-microsoft-com:vml" xmlns:w10="urn:schemas-microsoft-com:office:word" xmlns:w="http://schemas.openxmlformats.org/wordprocessingml/2006/main" xmlns:w14="http://schemas.microsoft.com/office/word/2010/wordml" xmlns:sl="http://schemas.openxmlformats.org/schemaLibrary/2006/main" mc:Ignorable="w14">
-  <w:view w:val="normal"/>
-  <w:defaultTabStop w:val="708"/>
-  <w:hyphenationZone w:val="425"/>
-  <w:characterSpacingControl w:val="doNotCompress"/>
-  <w:compat>
-    <w:useFELayout/>
-    <w:compatSetting w:name="compatibilityMode" w:uri="http://schemas.microsoft.com/office/word" w:val="14"/>
-    <w:compatSetting w:name="overrideTableStyleFontSizeAndJustification" w:uri="http://schemas.microsoft.com/office/word" w:val="1"/>
-    <w:compatSetting w:name="enableOpenTypeFeatures" w:uri="http://schemas.microsoft.com/office/word" w:val="1"/>
-    <w:compatSetting w:name="doNotFlipMirrorIndents" w:uri="http://schemas.microsoft.com/office/word" w:val="1"/>
-  </w:compat>
-  <w:rsids>
-    <w:rsidRoot w:val="00645040"/>
-    <w:rsid w:val="000867D2"/>
-    <w:rsid w:val="005D7752"/>
-    <w:rsid w:val="00645040"/>
-    <w:rsid w:val="00A91543"/>
-    <w:rsid w:val="00E611D8"/>
-  </w:rsids>
-  <m:mathPr>
-    <m:mathFont m:val="Cambria Math"/>
-    <m:brkBin m:val="before"/>
-    <m:brkBinSub m:val="--"/>
-    <m:smallFrac m:val="0"/>
-    <m:dispDef/>
-    <m:lMargin m:val="0"/>
-    <m:rMargin m:val="0"/>
-    <m:defJc m:val="centerGroup"/>
-    <m:wrapIndent m:val="1440"/>
-    <m:intLim m:val="subSup"/>
-    <m:naryLim m:val="undOvr"/>
-  </m:mathPr>
-  <w:themeFontLang w:val="pl-PL"/>
-  <w:clrSchemeMapping w:bg1="light1" w:t1="dark1" w:bg2="light2" w:t2="dark2" w:accent1="accent1" w:accent2="accent2" w:accent3="accent3" w:accent4="accent4" w:accent5="accent5" w:accent6="accent6" w:hyperlink="hyperlink" w:followedHyperlink="followedHyperlink"/>
-  <w:decimalSymbol w:val=","/>
-  <w:listSeparator w:val=";"/>
-</w:settings>
-</file>
-
-<file path=word/glossary/styles.xml><?xml version="1.0" encoding="utf-8"?>
-<w:styles xmlns:mc="http://schemas.openxmlformats.org/markup-compatibility/2006" xmlns:r="http://schemas.openxmlformats.org/officeDocument/2006/relationships" xmlns:w="http://schemas.openxmlformats.org/wordprocessingml/2006/main" xmlns:w14="http://schemas.microsoft.com/office/word/2010/wordml" mc:Ignorable="w14">
-  <w:docDefaults>
-    <w:rPrDefault>
-      <w:rPr>
-        <w:rFonts w:asciiTheme="minorHAnsi" w:eastAsiaTheme="minorEastAsia" w:hAnsiTheme="minorHAnsi" w:cstheme="minorBidi"/>
-        <w:sz w:val="22"/>
-        <w:szCs w:val="22"/>
-        <w:lang w:val="pl-PL" w:eastAsia="pl-PL" w:bidi="ar-SA"/>
-      </w:rPr>
-    </w:rPrDefault>
-    <w:pPrDefault>
-      <w:pPr>
-        <w:spacing w:after="200" w:line="276" w:lineRule="auto"/>
-      </w:pPr>
-    </w:pPrDefault>
-  </w:docDefaults>
-  <w:latentStyles w:defLockedState="0" w:defUIPriority="99" w:defSemiHidden="1" w:defUnhideWhenUsed="1" w:defQFormat="0" w:count="267">
-    <w:lsdException w:name="Normal" w:semiHidden="0" w:uiPriority="0" w:unhideWhenUsed="0" w:qFormat="1"/>
-    <w:lsdException w:name="heading 1" w:semiHidden="0" w:uiPriority="9" w:unhideWhenUsed="0" w:qFormat="1"/>
-    <w:lsdException w:name="heading 2" w:uiPriority="9" w:qFormat="1"/>
-    <w:lsdException w:name="heading 3" w:uiPriority="9" w:qFormat="1"/>
-    <w:lsdException w:name="heading 4" w:uiPriority="9" w:qFormat="1"/>
-    <w:lsdException w:name="heading 5" w:uiPriority="9" w:qFormat="1"/>
-    <w:lsdException w:name="heading 6" w:uiPriority="9" w:qFormat="1"/>
-    <w:lsdException w:name="heading 7" w:uiPriority="9" w:qFormat="1"/>
-    <w:lsdException w:name="heading 8" w:uiPriority="9" w:qFormat="1"/>
-    <w:lsdException w:name="heading 9" w:uiPriority="9" w:qFormat="1"/>
-    <w:lsdException w:name="toc 1" w:uiPriority="39"/>
-    <w:lsdException w:name="toc 2" w:uiPriority="39"/>
-    <w:lsdException w:name="toc 3" w:uiPriority="39"/>
-    <w:lsdException w:name="toc 4" w:uiPriority="39"/>
-    <w:lsdException w:name="toc 5" w:uiPriority="39"/>
-    <w:lsdException w:name="toc 6" w:uiPriority="39"/>
-    <w:lsdException w:name="toc 7" w:uiPriority="39"/>
-    <w:lsdException w:name="toc 8" w:uiPriority="39"/>
-    <w:lsdException w:name="toc 9" w:uiPriority="39"/>
-    <w:lsdException w:name="caption" w:uiPriority="35" w:qFormat="1"/>
-    <w:lsdException w:name="Title" w:semiHidden="0" w:uiPriority="10" w:unhideWhenUsed="0" w:qFormat="1"/>
-    <w:lsdException w:name="Default Paragraph Font" w:uiPriority="1"/>
-    <w:lsdException w:name="Subtitle" w:semiHidden="0" w:uiPriority="11" w:unhideWhenUsed="0" w:qFormat="1"/>
-    <w:lsdException w:name="Strong" w:semiHidden="0" w:uiPriority="22" w:unhideWhenUsed="0" w:qFormat="1"/>
-    <w:lsdException w:name="Emphasis" w:semiHidden="0" w:uiPriority="20" w:unhideWhenUsed="0" w:qFormat="1"/>
-    <w:lsdException w:name="Table Grid" w:semiHidden="0" w:uiPriority="59" w:unhideWhenUsed="0"/>
-    <w:lsdException w:name="Placeholder Text" w:unhideWhenUsed="0"/>
-    <w:lsdException w:name="No Spacing" w:semiHidden="0" w:uiPriority="1" w:unhideWhenUsed="0" w:qFormat="1"/>
-    <w:lsdException w:name="Light Shading" w:semiHidden="0" w:uiPriority="60" w:unhideWhenUsed="0"/>
-    <w:lsdException w:name="Light List" w:semiHidden="0" w:uiPriority="61" w:unhideWhenUsed="0"/>
-    <w:lsdException w:name="Light Grid" w:semiHidden="0" w:uiPriority="62" w:unhideWhenUsed="0"/>
-    <w:lsdException w:name="Medium Shading 1" w:semiHidden="0" w:uiPriority="63" w:unhideWhenUsed="0"/>
-    <w:lsdException w:name="Medium Shading 2" w:semiHidden="0" w:uiPriority="64" w:unhideWhenUsed="0"/>
-    <w:lsdException w:name="Medium List 1" w:semiHidden="0" w:uiPriority="65" w:unhideWhenUsed="0"/>
-    <w:lsdException w:name="Medium List 2" w:semiHidden="0" w:uiPriority="66" w:unhideWhenUsed="0"/>
-    <w:lsdException w:name="Medium Grid 1" w:semiHidden="0" w:uiPriority="67" w:unhideWhenUsed="0"/>
-    <w:lsdException w:name="Medium Grid 2" w:semiHidden="0" w:uiPriority="68" w:unhideWhenUsed="0"/>
-    <w:lsdException w:name="Medium Grid 3" w:semiHidden="0" w:uiPriority="69" w:unhideWhenUsed="0"/>
-    <w:lsdException w:name="Dark List" w:semiHidden="0" w:uiPriority="70" w:unhideWhenUsed="0"/>
-    <w:lsdException w:name="Colorful Shading" w:semiHidden="0" w:uiPriority="71" w:unhideWhenUsed="0"/>
-    <w:lsdException w:name="Colorful List" w:semiHidden="0" w:uiPriority="72" w:unhideWhenUsed="0"/>
-    <w:lsdException w:name="Colorful Grid" w:semiHidden="0" w:uiPriority="73" w:unhideWhenUsed="0"/>
-    <w:lsdException w:name="Light Shading Accent 1" w:semiHidden="0" w:uiPriority="60" w:unhideWhenUsed="0"/>
-    <w:lsdException w:name="Light List Accent 1" w:semiHidden="0" w:uiPriority="61" w:unhideWhenUsed="0"/>
-    <w:lsdException w:name="Light Grid Accent 1" w:semiHidden="0" w:uiPriority="62" w:unhideWhenUsed="0"/>
-    <w:lsdException w:name="Medium Shading 1 Accent 1" w:semiHidden="0" w:uiPriority="63" w:unhideWhenUsed="0"/>
-    <w:lsdException w:name="Medium Shading 2 Accent 1" w:semiHidden="0" w:uiPriority="64" w:unhideWhenUsed="0"/>
-    <w:lsdException w:name="Medium List 1 Accent 1" w:semiHidden="0" w:uiPriority="65" w:unhideWhenUsed="0"/>
-    <w:lsdException w:name="Revision" w:unhideWhenUsed="0"/>
-    <w:lsdException w:name="List Paragraph" w:semiHidden="0" w:uiPriority="34" w:unhideWhenUsed="0" w:qFormat="1"/>
-    <w:lsdException w:name="Quote" w:semiHidden="0" w:uiPriority="29" w:unhideWhenUsed="0" w:qFormat="1"/>
-    <w:lsdException w:name="Intense Quote" w:semiHidden="0" w:uiPriority="30" w:unhideWhenUsed="0" w:qFormat="1"/>
-    <w:lsdException w:name="Medium List 2 Accent 1" w:semiHidden="0" w:uiPriority="66" w:unhideWhenUsed="0"/>
-    <w:lsdException w:name="Medium Grid 1 Accent 1" w:semiHidden="0" w:uiPriority="67" w:unhideWhenUsed="0"/>
-    <w:lsdException w:name="Medium Grid 2 Accent 1" w:semiHidden="0" w:uiPriority="68" w:unhideWhenUsed="0"/>
-    <w:lsdException w:name="Medium Grid 3 Accent 1" w:semiHidden="0" w:uiPriority="69" w:unhideWhenUsed="0"/>
-    <w:lsdException w:name="Dark List Accent 1" w:semiHidden="0" w:uiPriority="70" w:unhideWhenUsed="0"/>
-    <w:lsdException w:name="Colorful Shading Accent 1" w:semiHidden="0" w:uiPriority="71" w:unhideWhenUsed="0"/>
-    <w:lsdException w:name="Colorful List Accent 1" w:semiHidden="0" w:uiPriority="72" w:unhideWhenUsed="0"/>
-    <w:lsdException w:name="Colorful Grid Accent 1" w:semiHidden="0" w:uiPriority="73" w:unhideWhenUsed="0"/>
-    <w:lsdException w:name="Light Shading Accent 2" w:semiHidden="0" w:uiPriority="60" w:unhideWhenUsed="0"/>
-    <w:lsdException w:name="Light List Accent 2" w:semiHidden="0" w:uiPriority="61" w:unhideWhenUsed="0"/>
-    <w:lsdException w:name="Light Grid Accent 2" w:semiHidden="0" w:uiPriority="62" w:unhideWhenUsed="0"/>
-    <w:lsdException w:name="Medium Shading 1 Accent 2" w:semiHidden="0" w:uiPriority="63" w:unhideWhenUsed="0"/>
-    <w:lsdException w:name="Medium Shading 2 Accent 2" w:semiHidden="0" w:uiPriority="64" w:unhideWhenUsed="0"/>
-    <w:lsdException w:name="Medium List 1 Accent 2" w:semiHidden="0" w:uiPriority="65" w:unhideWhenUsed="0"/>
-    <w:lsdException w:name="Medium List 2 Accent 2" w:semiHidden="0" w:uiPriority="66" w:unhideWhenUsed="0"/>
-    <w:lsdException w:name="Medium Grid 1 Accent 2" w:semiHidden="0" w:uiPriority="67" w:unhideWhenUsed="0"/>
-    <w:lsdException w:name="Medium Grid 2 Accent 2" w:semiHidden="0" w:uiPriority="68" w:unhideWhenUsed="0"/>
-    <w:lsdException w:name="Medium Grid 3 Accent 2" w:semiHidden="0" w:uiPriority="69" w:unhideWhenUsed="0"/>
-    <w:lsdException w:name="Dark List Accent 2" w:semiHidden="0" w:uiPriority="70" w:unhideWhenUsed="0"/>
-    <w:lsdException w:name="Colorful Shading Accent 2" w:semiHidden="0" w:uiPriority="71" w:unhideWhenUsed="0"/>
-    <w:lsdException w:name="Colorful List Accent 2" w:semiHidden="0" w:uiPriority="72" w:unhideWhenUsed="0"/>
-    <w:lsdException w:name="Colorful Grid Accent 2" w:semiHidden="0" w:uiPriority="73" w:unhideWhenUsed="0"/>
-    <w:lsdException w:name="Light Shading Accent 3" w:semiHidden="0" w:uiPriority="60" w:unhideWhenUsed="0"/>
-    <w:lsdException w:name="Light List Accent 3" w:semiHidden="0" w:uiPriority="61" w:unhideWhenUsed="0"/>
-    <w:lsdException w:name="Light Grid Accent 3" w:semiHidden="0" w:uiPriority="62" w:unhideWhenUsed="0"/>
-    <w:lsdException w:name="Medium Shading 1 Accent 3" w:semiHidden="0" w:uiPriority="63" w:unhideWhenUsed="0"/>
-    <w:lsdException w:name="Medium Shading 2 Accent 3" w:semiHidden="0" w:uiPriority="64" w:unhideWhenUsed="0"/>
-    <w:lsdException w:name="Medium List 1 Accent 3" w:semiHidden="0" w:uiPriority="65" w:unhideWhenUsed="0"/>
-    <w:lsdException w:name="Medium List 2 Accent 3" w:semiHidden="0" w:uiPriority="66" w:unhideWhenUsed="0"/>
-    <w:lsdException w:name="Medium Grid 1 Accent 3" w:semiHidden="0" w:uiPriority="67" w:unhideWhenUsed="0"/>
-    <w:lsdException w:name="Medium Grid 2 Accent 3" w:semiHidden="0" w:uiPriority="68" w:unhideWhenUsed="0"/>
-    <w:lsdException w:name="Medium Grid 3 Accent 3" w:semiHidden="0" w:uiPriority="69" w:unhideWhenUsed="0"/>
-    <w:lsdException w:name="Dark List Accent 3" w:semiHidden="0" w:uiPriority="70" w:unhideWhenUsed="0"/>
-    <w:lsdException w:name="Colorful Shading Accent 3" w:semiHidden="0" w:uiPriority="71" w:unhideWhenUsed="0"/>
-    <w:lsdException w:name="Colorful List Accent 3" w:semiHidden="0" w:uiPriority="72" w:unhideWhenUsed="0"/>
-    <w:lsdException w:name="Colorful Grid Accent 3" w:semiHidden="0" w:uiPriority="73" w:unhideWhenUsed="0"/>
-    <w:lsdException w:name="Light Shading Accent 4" w:semiHidden="0" w:uiPriority="60" w:unhideWhenUsed="0"/>
-    <w:lsdException w:name="Light List Accent 4" w:semiHidden="0" w:uiPriority="61" w:unhideWhenUsed="0"/>
-    <w:lsdException w:name="Light Grid Accent 4" w:semiHidden="0" w:uiPriority="62" w:unhideWhenUsed="0"/>
-    <w:lsdException w:name="Medium Shading 1 Accent 4" w:semiHidden="0" w:uiPriority="63" w:unhideWhenUsed="0"/>
-    <w:lsdException w:name="Medium Shading 2 Accent 4" w:semiHidden="0" w:uiPriority="64" w:unhideWhenUsed="0"/>
-    <w:lsdException w:name="Medium List 1 Accent 4" w:semiHidden="0" w:uiPriority="65" w:unhideWhenUsed="0"/>
-    <w:lsdException w:name="Medium List 2 Accent 4" w:semiHidden="0" w:uiPriority="66" w:unhideWhenUsed="0"/>
-    <w:lsdException w:name="Medium Grid 1 Accent 4" w:semiHidden="0" w:uiPriority="67" w:unhideWhenUsed="0"/>
-    <w:lsdException w:name="Medium Grid 2 Accent 4" w:semiHidden="0" w:uiPriority="68" w:unhideWhenUsed="0"/>
-    <w:lsdException w:name="Medium Grid 3 Accent 4" w:semiHidden="0" w:uiPriority="69" w:unhideWhenUsed="0"/>
-    <w:lsdException w:name="Dark List Accent 4" w:semiHidden="0" w:uiPriority="70" w:unhideWhenUsed="0"/>
-    <w:lsdException w:name="Colorful Shading Accent 4" w:semiHidden="0" w:uiPriority="71" w:unhideWhenUsed="0"/>
-    <w:lsdException w:name="Colorful List Accent 4" w:semiHidden="0" w:uiPriority="72" w:unhideWhenUsed="0"/>
-    <w:lsdException w:name="Colorful Grid Accent 4" w:semiHidden="0" w:uiPriority="73" w:unhideWhenUsed="0"/>
-    <w:lsdException w:name="Light Shading Accent 5" w:semiHidden="0" w:uiPriority="60" w:unhideWhenUsed="0"/>
-    <w:lsdException w:name="Light List Accent 5" w:semiHidden="0" w:uiPriority="61" w:unhideWhenUsed="0"/>
-    <w:lsdException w:name="Light Grid Accent 5" w:semiHidden="0" w:uiPriority="62" w:unhideWhenUsed="0"/>
-    <w:lsdException w:name="Medium Shading 1 Accent 5" w:semiHidden="0" w:uiPriority="63" w:unhideWhenUsed="0"/>
-    <w:lsdException w:name="Medium Shading 2 Accent 5" w:semiHidden="0" w:uiPriority="64" w:unhideWhenUsed="0"/>
-    <w:lsdException w:name="Medium List 1 Accent 5" w:semiHidden="0" w:uiPriority="65" w:unhideWhenUsed="0"/>
-    <w:lsdException w:name="Medium List 2 Accent 5" w:semiHidden="0" w:uiPriority="66" w:unhideWhenUsed="0"/>
-    <w:lsdException w:name="Medium Grid 1 Accent 5" w:semiHidden="0" w:uiPriority="67" w:unhideWhenUsed="0"/>
-    <w:lsdException w:name="Medium Grid 2 Accent 5" w:semiHidden="0" w:uiPriority="68" w:unhideWhenUsed="0"/>
-    <w:lsdException w:name="Medium Grid 3 Accent 5" w:semiHidden="0" w:uiPriority="69" w:unhideWhenUsed="0"/>
-    <w:lsdException w:name="Dark List Accent 5" w:semiHidden="0" w:uiPriority="70" w:unhideWhenUsed="0"/>
-    <w:lsdException w:name="Colorful Shading Accent 5" w:semiHidden="0" w:uiPriority="71" w:unhideWhenUsed="0"/>
-    <w:lsdException w:name="Colorful List Accent 5" w:semiHidden="0" w:uiPriority="72" w:unhideWhenUsed="0"/>
-    <w:lsdException w:name="Colorful Grid Accent 5" w:semiHidden="0" w:uiPriority="73" w:unhideWhenUsed="0"/>
-    <w:lsdException w:name="Light Shading Accent 6" w:semiHidden="0" w:uiPriority="60" w:unhideWhenUsed="0"/>
-    <w:lsdException w:name="Light List Accent 6" w:semiHidden="0" w:uiPriority="61" w:unhideWhenUsed="0"/>
-    <w:lsdException w:name="Light Grid Accent 6" w:semiHidden="0" w:uiPriority="62" w:unhideWhenUsed="0"/>
-    <w:lsdException w:name="Medium Shading 1 Accent 6" w:semiHidden="0" w:uiPriority="63" w:unhideWhenUsed="0"/>
-    <w:lsdException w:name="Medium Shading 2 Accent 6" w:semiHidden="0" w:uiPriority="64" w:unhideWhenUsed="0"/>
-    <w:lsdException w:name="Medium List 1 Accent 6" w:semiHidden="0" w:uiPriority="65" w:unhideWhenUsed="0"/>
-    <w:lsdException w:name="Medium List 2 Accent 6" w:semiHidden="0" w:uiPriority="66" w:unhideWhenUsed="0"/>
-    <w:lsdException w:name="Medium Grid 1 Accent 6" w:semiHidden="0" w:uiPriority="67" w:unhideWhenUsed="0"/>
-    <w:lsdException w:name="Medium Grid 2 Accent 6" w:semiHidden="0" w:uiPriority="68" w:unhideWhenUsed="0"/>
-    <w:lsdException w:name="Medium Grid 3 Accent 6" w:semiHidden="0" w:uiPriority="69" w:unhideWhenUsed="0"/>
-    <w:lsdException w:name="Dark List Accent 6" w:semiHidden="0" w:uiPriority="70" w:unhideWhenUsed="0"/>
-    <w:lsdException w:name="Colorful Shading Accent 6" w:semiHidden="0" w:uiPriority="71" w:unhideWhenUsed="0"/>
-    <w:lsdException w:name="Colorful List Accent 6" w:semiHidden="0" w:uiPriority="72" w:unhideWhenUsed="0"/>
-    <w:lsdException w:name="Colorful Grid Accent 6" w:semiHidden="0" w:uiPriority="73" w:unhideWhenUsed="0"/>
-    <w:lsdException w:name="Subtle Emphasis" w:semiHidden="0" w:uiPriority="19" w:unhideWhenUsed="0" w:qFormat="1"/>
-    <w:lsdException w:name="Intense Emphasis" w:semiHidden="0" w:uiPriority="21" w:unhideWhenUsed="0" w:qFormat="1"/>
-    <w:lsdException w:name="Subtle Reference" w:semiHidden="0" w:uiPriority="31" w:unhideWhenUsed="0" w:qFormat="1"/>
-    <w:lsdException w:name="Intense Reference" w:semiHidden="0" w:uiPriority="32" w:unhideWhenUsed="0" w:qFormat="1"/>
-    <w:lsdException w:name="Book Title" w:semiHidden="0" w:uiPriority="33" w:unhideWhenUsed="0" w:qFormat="1"/>
-    <w:lsdException w:name="Bibliography" w:uiPriority="37"/>
-    <w:lsdException w:name="TOC Heading" w:uiPriority="39" w:qFormat="1"/>
-  </w:latentStyles>
-  <w:style w:type="paragraph" w:default="1" w:styleId="Normalny">
-    <w:name w:val="Normal"/>
-    <w:qFormat/>
-  </w:style>
-  <w:style w:type="character" w:default="1" w:styleId="Domylnaczcionkaakapitu">
-    <w:name w:val="Default Paragraph Font"/>
-    <w:uiPriority w:val="1"/>
-    <w:semiHidden/>
-    <w:unhideWhenUsed/>
-  </w:style>
-  <w:style w:type="table" w:default="1" w:styleId="Standardowy">
-    <w:name w:val="Normal Table"/>
-    <w:uiPriority w:val="99"/>
-    <w:semiHidden/>
-    <w:unhideWhenUsed/>
-    <w:tblPr>
-      <w:tblInd w:w="0" w:type="dxa"/>
-      <w:tblCellMar>
-        <w:top w:w="0" w:type="dxa"/>
-        <w:left w:w="108" w:type="dxa"/>
-        <w:bottom w:w="0" w:type="dxa"/>
-        <w:right w:w="108" w:type="dxa"/>
-      </w:tblCellMar>
-    </w:tblPr>
-  </w:style>
-  <w:style w:type="numbering" w:default="1" w:styleId="Bezlisty">
-    <w:name w:val="No List"/>
-    <w:uiPriority w:val="99"/>
-    <w:semiHidden/>
-    <w:unhideWhenUsed/>
-  </w:style>
-  <w:style w:type="paragraph" w:customStyle="1" w:styleId="0E23B8F9A56240609D3DAFC349689D56">
-    <w:name w:val="0E23B8F9A56240609D3DAFC349689D56"/>
-    <w:rsid w:val="00645040"/>
-  </w:style>
-  <w:style w:type="paragraph" w:customStyle="1" w:styleId="96BC4542F829471C8B2108258FBA40C6">
-    <w:name w:val="96BC4542F829471C8B2108258FBA40C6"/>
-    <w:rsid w:val="00645040"/>
-  </w:style>
-</w:styles>
-</file>
-
-<file path=word/glossary/stylesWithEffects.xml><?xml version="1.0" encoding="utf-8"?>
-<w:styles xmlns:wpc="http://schemas.microsoft.com/office/word/2010/wordprocessingCanvas" xmlns:mc="http://schemas.openxmlformats.org/markup-compatibility/2006" xmlns:o="urn:schemas-microsoft-com:office:office" xmlns:r="http://schemas.openxmlformats.org/officeDocument/2006/relationships" xmlns:m="http://schemas.openxmlformats.org/officeDocument/2006/math" xmlns:v="urn:schemas-microsoft-com:vml" xmlns:wp14="http://schemas.microsoft.com/office/word/2010/wordprocessingDrawing" xmlns:wp="http://schemas.openxmlformats.org/drawingml/2006/wordprocessingDrawing" xmlns:w10="urn:schemas-microsoft-com:office:word" xmlns:w="http://schemas.openxmlformats.org/wordprocessingml/2006/main" xmlns:w14="http://schemas.microsoft.com/office/word/2010/wordml" xmlns:wpg="http://schemas.microsoft.com/office/word/2010/wordprocessingGroup" xmlns:wpi="http://schemas.microsoft.com/office/word/2010/wordprocessingInk" xmlns:wne="http://schemas.microsoft.com/office/word/2006/wordml" xmlns:wps="http://schemas.microsoft.com/office/word/2010/wordprocessingShape" mc:Ignorable="w14 wp14">
-  <w:docDefaults>
-    <w:rPrDefault>
-      <w:rPr>
-        <w:rFonts w:asciiTheme="minorHAnsi" w:eastAsiaTheme="minorEastAsia" w:hAnsiTheme="minorHAnsi" w:cstheme="minorBidi"/>
-        <w:sz w:val="22"/>
-        <w:szCs w:val="22"/>
-        <w:lang w:val="pl-PL" w:eastAsia="pl-PL" w:bidi="ar-SA"/>
-      </w:rPr>
-    </w:rPrDefault>
-    <w:pPrDefault>
-      <w:pPr>
-        <w:spacing w:after="200" w:line="276" w:lineRule="auto"/>
-      </w:pPr>
-    </w:pPrDefault>
-  </w:docDefaults>
-  <w:latentStyles w:defLockedState="0" w:defUIPriority="99" w:defSemiHidden="1" w:defUnhideWhenUsed="1" w:defQFormat="0" w:count="267">
-    <w:lsdException w:name="Normal" w:semiHidden="0" w:uiPriority="0" w:unhideWhenUsed="0" w:qFormat="1"/>
-    <w:lsdException w:name="heading 1" w:semiHidden="0" w:uiPriority="9" w:unhideWhenUsed="0" w:qFormat="1"/>
-    <w:lsdException w:name="heading 2" w:uiPriority="9" w:qFormat="1"/>
-    <w:lsdException w:name="heading 3" w:uiPriority="9" w:qFormat="1"/>
-    <w:lsdException w:name="heading 4" w:uiPriority="9" w:qFormat="1"/>
-    <w:lsdException w:name="heading 5" w:uiPriority="9" w:qFormat="1"/>
-    <w:lsdException w:name="heading 6" w:uiPriority="9" w:qFormat="1"/>
-    <w:lsdException w:name="heading 7" w:uiPriority="9" w:qFormat="1"/>
-    <w:lsdException w:name="heading 8" w:uiPriority="9" w:qFormat="1"/>
-    <w:lsdException w:name="heading 9" w:uiPriority="9" w:qFormat="1"/>
-    <w:lsdException w:name="toc 1" w:uiPriority="39"/>
-    <w:lsdException w:name="toc 2" w:uiPriority="39"/>
-    <w:lsdException w:name="toc 3" w:uiPriority="39"/>
-    <w:lsdException w:name="toc 4" w:uiPriority="39"/>
-    <w:lsdException w:name="toc 5" w:uiPriority="39"/>
-    <w:lsdException w:name="toc 6" w:uiPriority="39"/>
-    <w:lsdException w:name="toc 7" w:uiPriority="39"/>
-    <w:lsdException w:name="toc 8" w:uiPriority="39"/>
-    <w:lsdException w:name="toc 9" w:uiPriority="39"/>
-    <w:lsdException w:name="caption" w:uiPriority="35" w:qFormat="1"/>
-    <w:lsdException w:name="Title" w:semiHidden="0" w:uiPriority="10" w:unhideWhenUsed="0" w:qFormat="1"/>
-    <w:lsdException w:name="Default Paragraph Font" w:uiPriority="1"/>
-    <w:lsdException w:name="Subtitle" w:semiHidden="0" w:uiPriority="11" w:unhideWhenUsed="0" w:qFormat="1"/>
-    <w:lsdException w:name="Strong" w:semiHidden="0" w:uiPriority="22" w:unhideWhenUsed="0" w:qFormat="1"/>
-    <w:lsdException w:name="Emphasis" w:semiHidden="0" w:uiPriority="20" w:unhideWhenUsed="0" w:qFormat="1"/>
-    <w:lsdException w:name="Table Grid" w:semiHidden="0" w:uiPriority="59" w:unhideWhenUsed="0"/>
-    <w:lsdException w:name="Placeholder Text" w:unhideWhenUsed="0"/>
-    <w:lsdException w:name="No Spacing" w:semiHidden="0" w:uiPriority="1" w:unhideWhenUsed="0" w:qFormat="1"/>
-    <w:lsdException w:name="Light Shading" w:semiHidden="0" w:uiPriority="60" w:unhideWhenUsed="0"/>
-    <w:lsdException w:name="Light List" w:semiHidden="0" w:uiPriority="61" w:unhideWhenUsed="0"/>
-    <w:lsdException w:name="Light Grid" w:semiHidden="0" w:uiPriority="62" w:unhideWhenUsed="0"/>
-    <w:lsdException w:name="Medium Shading 1" w:semiHidden="0" w:uiPriority="63" w:unhideWhenUsed="0"/>
-    <w:lsdException w:name="Medium Shading 2" w:semiHidden="0" w:uiPriority="64" w:unhideWhenUsed="0"/>
-    <w:lsdException w:name="Medium List 1" w:semiHidden="0" w:uiPriority="65" w:unhideWhenUsed="0"/>
-    <w:lsdException w:name="Medium List 2" w:semiHidden="0" w:uiPriority="66" w:unhideWhenUsed="0"/>
-    <w:lsdException w:name="Medium Grid 1" w:semiHidden="0" w:uiPriority="67" w:unhideWhenUsed="0"/>
-    <w:lsdException w:name="Medium Grid 2" w:semiHidden="0" w:uiPriority="68" w:unhideWhenUsed="0"/>
-    <w:lsdException w:name="Medium Grid 3" w:semiHidden="0" w:uiPriority="69" w:unhideWhenUsed="0"/>
-    <w:lsdException w:name="Dark List" w:semiHidden="0" w:uiPriority="70" w:unhideWhenUsed="0"/>
-    <w:lsdException w:name="Colorful Shading" w:semiHidden="0" w:uiPriority="71" w:unhideWhenUsed="0"/>
-    <w:lsdException w:name="Colorful List" w:semiHidden="0" w:uiPriority="72" w:unhideWhenUsed="0"/>
-    <w:lsdException w:name="Colorful Grid" w:semiHidden="0" w:uiPriority="73" w:unhideWhenUsed="0"/>
-    <w:lsdException w:name="Light Shading Accent 1" w:semiHidden="0" w:uiPriority="60" w:unhideWhenUsed="0"/>
-    <w:lsdException w:name="Light List Accent 1" w:semiHidden="0" w:uiPriority="61" w:unhideWhenUsed="0"/>
-    <w:lsdException w:name="Light Grid Accent 1" w:semiHidden="0" w:uiPriority="62" w:unhideWhenUsed="0"/>
-    <w:lsdException w:name="Medium Shading 1 Accent 1" w:semiHidden="0" w:uiPriority="63" w:unhideWhenUsed="0"/>
-    <w:lsdException w:name="Medium Shading 2 Accent 1" w:semiHidden="0" w:uiPriority="64" w:unhideWhenUsed="0"/>
-    <w:lsdException w:name="Medium List 1 Accent 1" w:semiHidden="0" w:uiPriority="65" w:unhideWhenUsed="0"/>
-    <w:lsdException w:name="Revision" w:unhideWhenUsed="0"/>
-    <w:lsdException w:name="List Paragraph" w:semiHidden="0" w:uiPriority="34" w:unhideWhenUsed="0" w:qFormat="1"/>
-    <w:lsdException w:name="Quote" w:semiHidden="0" w:uiPriority="29" w:unhideWhenUsed="0" w:qFormat="1"/>
-    <w:lsdException w:name="Intense Quote" w:semiHidden="0" w:uiPriority="30" w:unhideWhenUsed="0" w:qFormat="1"/>
-    <w:lsdException w:name="Medium List 2 Accent 1" w:semiHidden="0" w:uiPriority="66" w:unhideWhenUsed="0"/>
-    <w:lsdException w:name="Medium Grid 1 Accent 1" w:semiHidden="0" w:uiPriority="67" w:unhideWhenUsed="0"/>
-    <w:lsdException w:name="Medium Grid 2 Accent 1" w:semiHidden="0" w:uiPriority="68" w:unhideWhenUsed="0"/>
-    <w:lsdException w:name="Medium Grid 3 Accent 1" w:semiHidden="0" w:uiPriority="69" w:unhideWhenUsed="0"/>
-    <w:lsdException w:name="Dark List Accent 1" w:semiHidden="0" w:uiPriority="70" w:unhideWhenUsed="0"/>
-    <w:lsdException w:name="Colorful Shading Accent 1" w:semiHidden="0" w:uiPriority="71" w:unhideWhenUsed="0"/>
-    <w:lsdException w:name="Colorful List Accent 1" w:semiHidden="0" w:uiPriority="72" w:unhideWhenUsed="0"/>
-    <w:lsdException w:name="Colorful Grid Accent 1" w:semiHidden="0" w:uiPriority="73" w:unhideWhenUsed="0"/>
-    <w:lsdException w:name="Light Shading Accent 2" w:semiHidden="0" w:uiPriority="60" w:unhideWhenUsed="0"/>
-    <w:lsdException w:name="Light List Accent 2" w:semiHidden="0" w:uiPriority="61" w:unhideWhenUsed="0"/>
-    <w:lsdException w:name="Light Grid Accent 2" w:semiHidden="0" w:uiPriority="62" w:unhideWhenUsed="0"/>
-    <w:lsdException w:name="Medium Shading 1 Accent 2" w:semiHidden="0" w:uiPriority="63" w:unhideWhenUsed="0"/>
-    <w:lsdException w:name="Medium Shading 2 Accent 2" w:semiHidden="0" w:uiPriority="64" w:unhideWhenUsed="0"/>
-    <w:lsdException w:name="Medium List 1 Accent 2" w:semiHidden="0" w:uiPriority="65" w:unhideWhenUsed="0"/>
-    <w:lsdException w:name="Medium List 2 Accent 2" w:semiHidden="0" w:uiPriority="66" w:unhideWhenUsed="0"/>
-    <w:lsdException w:name="Medium Grid 1 Accent 2" w:semiHidden="0" w:uiPriority="67" w:unhideWhenUsed="0"/>
-    <w:lsdException w:name="Medium Grid 2 Accent 2" w:semiHidden="0" w:uiPriority="68" w:unhideWhenUsed="0"/>
-    <w:lsdException w:name="Medium Grid 3 Accent 2" w:semiHidden="0" w:uiPriority="69" w:unhideWhenUsed="0"/>
-    <w:lsdException w:name="Dark List Accent 2" w:semiHidden="0" w:uiPriority="70" w:unhideWhenUsed="0"/>
-    <w:lsdException w:name="Colorful Shading Accent 2" w:semiHidden="0" w:uiPriority="71" w:unhideWhenUsed="0"/>
-    <w:lsdException w:name="Colorful List Accent 2" w:semiHidden="0" w:uiPriority="72" w:unhideWhenUsed="0"/>
-    <w:lsdException w:name="Colorful Grid Accent 2" w:semiHidden="0" w:uiPriority="73" w:unhideWhenUsed="0"/>
-    <w:lsdException w:name="Light Shading Accent 3" w:semiHidden="0" w:uiPriority="60" w:unhideWhenUsed="0"/>
-    <w:lsdException w:name="Light List Accent 3" w:semiHidden="0" w:uiPriority="61" w:unhideWhenUsed="0"/>
-    <w:lsdException w:name="Light Grid Accent 3" w:semiHidden="0" w:uiPriority="62" w:unhideWhenUsed="0"/>
-    <w:lsdException w:name="Medium Shading 1 Accent 3" w:semiHidden="0" w:uiPriority="63" w:unhideWhenUsed="0"/>
-    <w:lsdException w:name="Medium Shading 2 Accent 3" w:semiHidden="0" w:uiPriority="64" w:unhideWhenUsed="0"/>
-    <w:lsdException w:name="Medium List 1 Accent 3" w:semiHidden="0" w:uiPriority="65" w:unhideWhenUsed="0"/>
-    <w:lsdException w:name="Medium List 2 Accent 3" w:semiHidden="0" w:uiPriority="66" w:unhideWhenUsed="0"/>
-    <w:lsdException w:name="Medium Grid 1 Accent 3" w:semiHidden="0" w:uiPriority="67" w:unhideWhenUsed="0"/>
-    <w:lsdException w:name="Medium Grid 2 Accent 3" w:semiHidden="0" w:uiPriority="68" w:unhideWhenUsed="0"/>
-    <w:lsdException w:name="Medium Grid 3 Accent 3" w:semiHidden="0" w:uiPriority="69" w:unhideWhenUsed="0"/>
-    <w:lsdException w:name="Dark List Accent 3" w:semiHidden="0" w:uiPriority="70" w:unhideWhenUsed="0"/>
-    <w:lsdException w:name="Colorful Shading Accent 3" w:semiHidden="0" w:uiPriority="71" w:unhideWhenUsed="0"/>
-    <w:lsdException w:name="Colorful List Accent 3" w:semiHidden="0" w:uiPriority="72" w:unhideWhenUsed="0"/>
-    <w:lsdException w:name="Colorful Grid Accent 3" w:semiHidden="0" w:uiPriority="73" w:unhideWhenUsed="0"/>
-    <w:lsdException w:name="Light Shading Accent 4" w:semiHidden="0" w:uiPriority="60" w:unhideWhenUsed="0"/>
-    <w:lsdException w:name="Light List Accent 4" w:semiHidden="0" w:uiPriority="61" w:unhideWhenUsed="0"/>
-    <w:lsdException w:name="Light Grid Accent 4" w:semiHidden="0" w:uiPriority="62" w:unhideWhenUsed="0"/>
-    <w:lsdException w:name="Medium Shading 1 Accent 4" w:semiHidden="0" w:uiPriority="63" w:unhideWhenUsed="0"/>
-    <w:lsdException w:name="Medium Shading 2 Accent 4" w:semiHidden="0" w:uiPriority="64" w:unhideWhenUsed="0"/>
-    <w:lsdException w:name="Medium List 1 Accent 4" w:semiHidden="0" w:uiPriority="65" w:unhideWhenUsed="0"/>
-    <w:lsdException w:name="Medium List 2 Accent 4" w:semiHidden="0" w:uiPriority="66" w:unhideWhenUsed="0"/>
-    <w:lsdException w:name="Medium Grid 1 Accent 4" w:semiHidden="0" w:uiPriority="67" w:unhideWhenUsed="0"/>
-    <w:lsdException w:name="Medium Grid 2 Accent 4" w:semiHidden="0" w:uiPriority="68" w:unhideWhenUsed="0"/>
-    <w:lsdException w:name="Medium Grid 3 Accent 4" w:semiHidden="0" w:uiPriority="69" w:unhideWhenUsed="0"/>
-    <w:lsdException w:name="Dark List Accent 4" w:semiHidden="0" w:uiPriority="70" w:unhideWhenUsed="0"/>
-    <w:lsdException w:name="Colorful Shading Accent 4" w:semiHidden="0" w:uiPriority="71" w:unhideWhenUsed="0"/>
-    <w:lsdException w:name="Colorful List Accent 4" w:semiHidden="0" w:uiPriority="72" w:unhideWhenUsed="0"/>
-    <w:lsdException w:name="Colorful Grid Accent 4" w:semiHidden="0" w:uiPriority="73" w:unhideWhenUsed="0"/>
-    <w:lsdException w:name="Light Shading Accent 5" w:semiHidden="0" w:uiPriority="60" w:unhideWhenUsed="0"/>
-    <w:lsdException w:name="Light List Accent 5" w:semiHidden="0" w:uiPriority="61" w:unhideWhenUsed="0"/>
-    <w:lsdException w:name="Light Grid Accent 5" w:semiHidden="0" w:uiPriority="62" w:unhideWhenUsed="0"/>
-    <w:lsdException w:name="Medium Shading 1 Accent 5" w:semiHidden="0" w:uiPriority="63" w:unhideWhenUsed="0"/>
-    <w:lsdException w:name="Medium Shading 2 Accent 5" w:semiHidden="0" w:uiPriority="64" w:unhideWhenUsed="0"/>
-    <w:lsdException w:name="Medium List 1 Accent 5" w:semiHidden="0" w:uiPriority="65" w:unhideWhenUsed="0"/>
-    <w:lsdException w:name="Medium List 2 Accent 5" w:semiHidden="0" w:uiPriority="66" w:unhideWhenUsed="0"/>
-    <w:lsdException w:name="Medium Grid 1 Accent 5" w:semiHidden="0" w:uiPriority="67" w:unhideWhenUsed="0"/>
-    <w:lsdException w:name="Medium Grid 2 Accent 5" w:semiHidden="0" w:uiPriority="68" w:unhideWhenUsed="0"/>
-    <w:lsdException w:name="Medium Grid 3 Accent 5" w:semiHidden="0" w:uiPriority="69" w:unhideWhenUsed="0"/>
-    <w:lsdException w:name="Dark List Accent 5" w:semiHidden="0" w:uiPriority="70" w:unhideWhenUsed="0"/>
-    <w:lsdException w:name="Colorful Shading Accent 5" w:semiHidden="0" w:uiPriority="71" w:unhideWhenUsed="0"/>
-    <w:lsdException w:name="Colorful List Accent 5" w:semiHidden="0" w:uiPriority="72" w:unhideWhenUsed="0"/>
-    <w:lsdException w:name="Colorful Grid Accent 5" w:semiHidden="0" w:uiPriority="73" w:unhideWhenUsed="0"/>
-    <w:lsdException w:name="Light Shading Accent 6" w:semiHidden="0" w:uiPriority="60" w:unhideWhenUsed="0"/>
-    <w:lsdException w:name="Light List Accent 6" w:semiHidden="0" w:uiPriority="61" w:unhideWhenUsed="0"/>
-    <w:lsdException w:name="Light Grid Accent 6" w:semiHidden="0" w:uiPriority="62" w:unhideWhenUsed="0"/>
-    <w:lsdException w:name="Medium Shading 1 Accent 6" w:semiHidden="0" w:uiPriority="63" w:unhideWhenUsed="0"/>
-    <w:lsdException w:name="Medium Shading 2 Accent 6" w:semiHidden="0" w:uiPriority="64" w:unhideWhenUsed="0"/>
-    <w:lsdException w:name="Medium List 1 Accent 6" w:semiHidden="0" w:uiPriority="65" w:unhideWhenUsed="0"/>
-    <w:lsdException w:name="Medium List 2 Accent 6" w:semiHidden="0" w:uiPriority="66" w:unhideWhenUsed="0"/>
-    <w:lsdException w:name="Medium Grid 1 Accent 6" w:semiHidden="0" w:uiPriority="67" w:unhideWhenUsed="0"/>
-    <w:lsdException w:name="Medium Grid 2 Accent 6" w:semiHidden="0" w:uiPriority="68" w:unhideWhenUsed="0"/>
-    <w:lsdException w:name="Medium Grid 3 Accent 6" w:semiHidden="0" w:uiPriority="69" w:unhideWhenUsed="0"/>
-    <w:lsdException w:name="Dark List Accent 6" w:semiHidden="0" w:uiPriority="70" w:unhideWhenUsed="0"/>
-    <w:lsdException w:name="Colorful Shading Accent 6" w:semiHidden="0" w:uiPriority="71" w:unhideWhenUsed="0"/>
-    <w:lsdException w:name="Colorful List Accent 6" w:semiHidden="0" w:uiPriority="72" w:unhideWhenUsed="0"/>
-    <w:lsdException w:name="Colorful Grid Accent 6" w:semiHidden="0" w:uiPriority="73" w:unhideWhenUsed="0"/>
-    <w:lsdException w:name="Subtle Emphasis" w:semiHidden="0" w:uiPriority="19" w:unhideWhenUsed="0" w:qFormat="1"/>
-    <w:lsdException w:name="Intense Emphasis" w:semiHidden="0" w:uiPriority="21" w:unhideWhenUsed="0" w:qFormat="1"/>
-    <w:lsdException w:name="Subtle Reference" w:semiHidden="0" w:uiPriority="31" w:unhideWhenUsed="0" w:qFormat="1"/>
-    <w:lsdException w:name="Intense Reference" w:semiHidden="0" w:uiPriority="32" w:unhideWhenUsed="0" w:qFormat="1"/>
-    <w:lsdException w:name="Book Title" w:semiHidden="0" w:uiPriority="33" w:unhideWhenUsed="0" w:qFormat="1"/>
-    <w:lsdException w:name="Bibliography" w:uiPriority="37"/>
-    <w:lsdException w:name="TOC Heading" w:uiPriority="39" w:qFormat="1"/>
-  </w:latentStyles>
-  <w:style w:type="paragraph" w:default="1" w:styleId="Normalny">
-    <w:name w:val="Normal"/>
-    <w:qFormat/>
-  </w:style>
-  <w:style w:type="character" w:default="1" w:styleId="Domylnaczcionkaakapitu">
-    <w:name w:val="Default Paragraph Font"/>
-    <w:uiPriority w:val="1"/>
-    <w:semiHidden/>
-    <w:unhideWhenUsed/>
-  </w:style>
-  <w:style w:type="table" w:default="1" w:styleId="Standardowy">
-    <w:name w:val="Normal Table"/>
-    <w:uiPriority w:val="99"/>
-    <w:semiHidden/>
-    <w:unhideWhenUsed/>
-    <w:tblPr>
-      <w:tblInd w:w="0" w:type="dxa"/>
-      <w:tblCellMar>
-        <w:top w:w="0" w:type="dxa"/>
-        <w:left w:w="108" w:type="dxa"/>
-        <w:bottom w:w="0" w:type="dxa"/>
-        <w:right w:w="108" w:type="dxa"/>
-      </w:tblCellMar>
-    </w:tblPr>
-  </w:style>
-  <w:style w:type="numbering" w:default="1" w:styleId="Bezlisty">
-    <w:name w:val="No List"/>
-    <w:uiPriority w:val="99"/>
-    <w:semiHidden/>
-    <w:unhideWhenUsed/>
-  </w:style>
-  <w:style w:type="paragraph" w:customStyle="1" w:styleId="0E23B8F9A56240609D3DAFC349689D56">
-    <w:name w:val="0E23B8F9A56240609D3DAFC349689D56"/>
-    <w:rsid w:val="00645040"/>
-  </w:style>
-  <w:style w:type="paragraph" w:customStyle="1" w:styleId="96BC4542F829471C8B2108258FBA40C6">
-    <w:name w:val="96BC4542F829471C8B2108258FBA40C6"/>
-    <w:rsid w:val="00645040"/>
-  </w:style>
-</w:styles>
-</file>
-
-<file path=word/glossary/webSettings.xml><?xml version="1.0" encoding="utf-8"?>
-<w:webSettings xmlns:mc="http://schemas.openxmlformats.org/markup-compatibility/2006" xmlns:r="http://schemas.openxmlformats.org/officeDocument/2006/relationships" xmlns:w="http://schemas.openxmlformats.org/wordprocessingml/2006/main" xmlns:w14="http://schemas.microsoft.com/office/word/2010/wordml" mc:Ignorable="w14">
-  <w:optimizeForBrowser/>
-  <w:allowPNG/>
-</w:webSettings>
 </file>
 
 <file path=word/theme/theme1.xml><?xml version="1.0" encoding="utf-8"?>
@@ -4005,7 +3567,7 @@
 </file>
 
 <file path=customXml/itemProps1.xml><?xml version="1.0" encoding="utf-8"?>
-<ds:datastoreItem xmlns:ds="http://schemas.openxmlformats.org/officeDocument/2006/customXml" ds:itemID="{7E3D6C31-DA46-4C93-8F30-1FEC7CCB1F85}">
+<ds:datastoreItem xmlns:ds="http://schemas.openxmlformats.org/officeDocument/2006/customXml" ds:itemID="{31717ABF-0057-49F8-AADA-6F89A4FB7F8F}">
   <ds:schemaRefs>
     <ds:schemaRef ds:uri="http://schemas.openxmlformats.org/officeDocument/2006/bibliography"/>
   </ds:schemaRefs>

</xml_diff>